<commit_message>
Fifth commit.Logging using Winston and screenshot updated. Supertest file commented fully
</commit_message>
<xml_diff>
--- a/Results/Screenshot.docx
+++ b/Results/Screenshot.docx
@@ -583,6 +583,9 @@
         <w:lastRenderedPageBreak/>
         <w:t>To create log</w:t>
       </w:r>
+      <w:r>
+        <w:t xml:space="preserve"> using Morgan</w:t>
+      </w:r>
     </w:p>
     <w:p>
       <w:r>
@@ -629,38 +632,22 @@
     <w:p/>
     <w:p>
       <w:r>
-        <w:t xml:space="preserve">RabbitMQ </w:t>
-      </w:r>
-      <w:r>
-        <w:t>Messages</w:t>
-      </w:r>
-    </w:p>
-    <w:p/>
-    <w:p>
-      <w:pPr>
-        <w:pStyle w:val="ListParagraph"/>
-        <w:numPr>
-          <w:ilvl w:val="0"/>
-          <w:numId w:val="1"/>
-        </w:numPr>
-      </w:pPr>
-      <w:r>
-        <w:t>Send Message</w:t>
-      </w:r>
-    </w:p>
-    <w:p>
-      <w:pPr>
-        <w:pStyle w:val="ListParagraph"/>
-      </w:pPr>
+        <w:t xml:space="preserve">To create log using </w:t>
+      </w:r>
+      <w:r>
+        <w:t>Winston</w:t>
+      </w:r>
+    </w:p>
+    <w:p>
       <w:r>
         <w:rPr>
           <w:noProof/>
         </w:rPr>
         <w:drawing>
-          <wp:inline distT="0" distB="0" distL="0" distR="0" wp14:anchorId="58F766B5" wp14:editId="0ACC4C81">
+          <wp:inline distT="0" distB="0" distL="0" distR="0" wp14:anchorId="3880C9DC" wp14:editId="3E0CCE3D">
             <wp:extent cx="5731510" cy="3223895"/>
             <wp:effectExtent l="0" t="0" r="2540" b="0"/>
-            <wp:docPr id="3" name="Picture 3"/>
+            <wp:docPr id="2" name="Picture 2"/>
             <wp:cNvGraphicFramePr>
               <a:graphicFrameLocks xmlns:a="http://schemas.openxmlformats.org/drawingml/2006/main" noChangeAspect="1"/>
             </wp:cNvGraphicFramePr>
@@ -693,31 +680,21 @@
         </w:drawing>
       </w:r>
     </w:p>
-    <w:p>
-      <w:pPr>
-        <w:pStyle w:val="ListParagraph"/>
-      </w:pPr>
-    </w:p>
-    <w:p>
-      <w:pPr>
-        <w:pStyle w:val="ListParagraph"/>
-      </w:pPr>
-    </w:p>
-    <w:p>
-      <w:pPr>
-        <w:pStyle w:val="ListParagraph"/>
-      </w:pPr>
-    </w:p>
-    <w:p>
-      <w:pPr>
-        <w:pStyle w:val="ListParagraph"/>
-      </w:pPr>
-    </w:p>
-    <w:p>
-      <w:pPr>
-        <w:pStyle w:val="ListParagraph"/>
-      </w:pPr>
-    </w:p>
+    <w:p/>
+    <w:p/>
+    <w:p/>
+    <w:p/>
+    <w:p/>
+    <w:p>
+      <w:r>
+        <w:lastRenderedPageBreak/>
+        <w:t xml:space="preserve">RabbitMQ </w:t>
+      </w:r>
+      <w:r>
+        <w:t>Messages</w:t>
+      </w:r>
+    </w:p>
+    <w:p/>
     <w:p>
       <w:pPr>
         <w:pStyle w:val="ListParagraph"/>
@@ -727,7 +704,88 @@
         </w:numPr>
       </w:pPr>
       <w:r>
-        <w:lastRenderedPageBreak/>
+        <w:t>Send Message</w:t>
+      </w:r>
+    </w:p>
+    <w:p>
+      <w:pPr>
+        <w:pStyle w:val="ListParagraph"/>
+      </w:pPr>
+      <w:r>
+        <w:rPr>
+          <w:noProof/>
+        </w:rPr>
+        <w:drawing>
+          <wp:inline distT="0" distB="0" distL="0" distR="0" wp14:anchorId="58F766B5" wp14:editId="0ACC4C81">
+            <wp:extent cx="5731510" cy="3223895"/>
+            <wp:effectExtent l="0" t="0" r="2540" b="0"/>
+            <wp:docPr id="3" name="Picture 3"/>
+            <wp:cNvGraphicFramePr>
+              <a:graphicFrameLocks xmlns:a="http://schemas.openxmlformats.org/drawingml/2006/main" noChangeAspect="1"/>
+            </wp:cNvGraphicFramePr>
+            <a:graphic xmlns:a="http://schemas.openxmlformats.org/drawingml/2006/main">
+              <a:graphicData uri="http://schemas.openxmlformats.org/drawingml/2006/picture">
+                <pic:pic xmlns:pic="http://schemas.openxmlformats.org/drawingml/2006/picture">
+                  <pic:nvPicPr>
+                    <pic:cNvPr id="1" name=""/>
+                    <pic:cNvPicPr/>
+                  </pic:nvPicPr>
+                  <pic:blipFill>
+                    <a:blip r:embed="rId18"/>
+                    <a:stretch>
+                      <a:fillRect/>
+                    </a:stretch>
+                  </pic:blipFill>
+                  <pic:spPr>
+                    <a:xfrm>
+                      <a:off x="0" y="0"/>
+                      <a:ext cx="5731510" cy="3223895"/>
+                    </a:xfrm>
+                    <a:prstGeom prst="rect">
+                      <a:avLst/>
+                    </a:prstGeom>
+                  </pic:spPr>
+                </pic:pic>
+              </a:graphicData>
+            </a:graphic>
+          </wp:inline>
+        </w:drawing>
+      </w:r>
+    </w:p>
+    <w:p>
+      <w:pPr>
+        <w:pStyle w:val="ListParagraph"/>
+      </w:pPr>
+    </w:p>
+    <w:p>
+      <w:pPr>
+        <w:pStyle w:val="ListParagraph"/>
+      </w:pPr>
+    </w:p>
+    <w:p>
+      <w:pPr>
+        <w:pStyle w:val="ListParagraph"/>
+      </w:pPr>
+    </w:p>
+    <w:p>
+      <w:pPr>
+        <w:pStyle w:val="ListParagraph"/>
+      </w:pPr>
+    </w:p>
+    <w:p>
+      <w:pPr>
+        <w:pStyle w:val="ListParagraph"/>
+      </w:pPr>
+    </w:p>
+    <w:p>
+      <w:pPr>
+        <w:pStyle w:val="ListParagraph"/>
+        <w:numPr>
+          <w:ilvl w:val="0"/>
+          <w:numId w:val="1"/>
+        </w:numPr>
+      </w:pPr>
+      <w:r>
         <w:t>Receive Message</w:t>
       </w:r>
     </w:p>
@@ -755,7 +813,7 @@
                     <pic:cNvPicPr/>
                   </pic:nvPicPr>
                   <pic:blipFill>
-                    <a:blip r:embed="rId18"/>
+                    <a:blip r:embed="rId19"/>
                     <a:stretch>
                       <a:fillRect/>
                     </a:stretch>

</xml_diff>